<commit_message>
update document, database scripts for user microservices
</commit_message>
<xml_diff>
--- a/user-service/user-service-document.docx
+++ b/user-service/user-service-document.docx
@@ -1755,13 +1755,7 @@
           </w:tcPr>
           <w:p>
             <w:r>
-              <w:t>Unique identifier of</w:t>
-            </w:r>
-            <w:r>
-              <w:t xml:space="preserve"> permission</w:t>
-            </w:r>
-            <w:r>
-              <w:t>, auto increment</w:t>
+              <w:t>Unique identifier of permission, auto increment</w:t>
             </w:r>
           </w:p>
         </w:tc>
@@ -2029,6 +2023,8 @@
             <w:r>
               <w:t>int</w:t>
             </w:r>
+            <w:bookmarkStart w:id="0" w:name="_GoBack"/>
+            <w:bookmarkEnd w:id="0"/>
             <w:proofErr w:type="spellEnd"/>
           </w:p>
         </w:tc>
@@ -2098,70 +2094,8 @@
           </w:p>
         </w:tc>
       </w:tr>
-      <w:tr>
-        <w:trPr>
-          <w:trHeight w:val="251"/>
-        </w:trPr>
-        <w:tc>
-          <w:tcPr>
-            <w:tcW w:w="2117" w:type="dxa"/>
-            <w:vMerge/>
-            <w:shd w:val="clear" w:color="auto" w:fill="E7E6E6" w:themeFill="background2"/>
-          </w:tcPr>
-          <w:p/>
-        </w:tc>
-        <w:tc>
-          <w:tcPr>
-            <w:tcW w:w="1768" w:type="dxa"/>
-            <w:shd w:val="clear" w:color="auto" w:fill="E2EFD9" w:themeFill="accent6" w:themeFillTint="33"/>
-          </w:tcPr>
-          <w:p>
-            <w:r>
-              <w:t>value</w:t>
-            </w:r>
-          </w:p>
-        </w:tc>
-        <w:tc>
-          <w:tcPr>
-            <w:tcW w:w="2111" w:type="dxa"/>
-            <w:shd w:val="clear" w:color="auto" w:fill="E2EFD9" w:themeFill="accent6" w:themeFillTint="33"/>
-          </w:tcPr>
-          <w:p>
-            <w:r>
-              <w:t>value of role permission</w:t>
-            </w:r>
-          </w:p>
-        </w:tc>
-        <w:tc>
-          <w:tcPr>
-            <w:tcW w:w="2162" w:type="dxa"/>
-            <w:shd w:val="clear" w:color="auto" w:fill="E2EFD9" w:themeFill="accent6" w:themeFillTint="33"/>
-          </w:tcPr>
-          <w:p>
-            <w:proofErr w:type="spellStart"/>
-            <w:r>
-              <w:t>int</w:t>
-            </w:r>
-            <w:proofErr w:type="spellEnd"/>
-          </w:p>
-        </w:tc>
-        <w:tc>
-          <w:tcPr>
-            <w:tcW w:w="1192" w:type="dxa"/>
-            <w:shd w:val="clear" w:color="auto" w:fill="E2EFD9" w:themeFill="accent6" w:themeFillTint="33"/>
-          </w:tcPr>
-          <w:p>
-            <w:r>
-              <w:t>No</w:t>
-            </w:r>
-          </w:p>
-        </w:tc>
-      </w:tr>
     </w:tbl>
-    <w:p>
-      <w:bookmarkStart w:id="0" w:name="_GoBack"/>
-      <w:bookmarkEnd w:id="0"/>
-    </w:p>
+    <w:p/>
     <w:sectPr>
       <w:pgSz w:w="12240" w:h="15840"/>
       <w:pgMar w:top="1440" w:right="1440" w:bottom="1440" w:left="1440" w:header="720" w:footer="720" w:gutter="0"/>

</xml_diff>

<commit_message>
[#8] update document, database scripts, change timestamp to long in user table
</commit_message>
<xml_diff>
--- a/user-service/user-service-document.docx
+++ b/user-service/user-service-document.docx
@@ -77,7 +77,7 @@
         <w:tc>
           <w:tcPr>
             <w:tcW w:w="4675" w:type="dxa"/>
-            <w:shd w:val="clear" w:color="auto" w:fill="D0CECE" w:themeFill="background2" w:themeFillShade="E6"/>
+            <w:shd w:val="clear" w:color="auto" w:fill="auto"/>
           </w:tcPr>
           <w:p>
             <w:r>
@@ -85,6 +85,25 @@
             </w:r>
           </w:p>
         </w:tc>
+        <w:tc>
+          <w:tcPr>
+            <w:tcW w:w="4675" w:type="dxa"/>
+            <w:shd w:val="clear" w:color="auto" w:fill="auto"/>
+          </w:tcPr>
+          <w:p>
+            <w:r>
+              <w:t xml:space="preserve">Describe all </w:t>
+            </w:r>
+            <w:r>
+              <w:t>user</w:t>
+            </w:r>
+            <w:r>
+              <w:t xml:space="preserve"> in system</w:t>
+            </w:r>
+          </w:p>
+        </w:tc>
+      </w:tr>
+      <w:tr>
         <w:tc>
           <w:tcPr>
             <w:tcW w:w="4675" w:type="dxa"/>
@@ -92,40 +111,10 @@
           </w:tcPr>
           <w:p>
             <w:r>
-              <w:t xml:space="preserve">Describe all </w:t>
-            </w:r>
-            <w:r>
-              <w:t>user</w:t>
-            </w:r>
-            <w:r>
-              <w:t xml:space="preserve"> in system</w:t>
-            </w:r>
-          </w:p>
-        </w:tc>
-      </w:tr>
-      <w:tr>
-        <w:tc>
-          <w:tcPr>
-            <w:tcW w:w="4675" w:type="dxa"/>
-          </w:tcPr>
-          <w:p>
-            <w:r>
-              <w:t>payment</w:t>
-            </w:r>
-          </w:p>
-        </w:tc>
-        <w:tc>
-          <w:tcPr>
-            <w:tcW w:w="4675" w:type="dxa"/>
-          </w:tcPr>
-          <w:p>
-            <w:r>
-              <w:t>Describe all payment in the system</w:t>
-            </w:r>
-          </w:p>
-        </w:tc>
-      </w:tr>
-      <w:tr>
+              <w:t>role</w:t>
+            </w:r>
+          </w:p>
+        </w:tc>
         <w:tc>
           <w:tcPr>
             <w:tcW w:w="4675" w:type="dxa"/>
@@ -133,72 +122,67 @@
           </w:tcPr>
           <w:p>
             <w:r>
+              <w:t xml:space="preserve">Describe all </w:t>
+            </w:r>
+            <w:r>
               <w:t>role</w:t>
             </w:r>
-          </w:p>
-        </w:tc>
+            <w:r>
+              <w:t xml:space="preserve"> in the system</w:t>
+            </w:r>
+          </w:p>
+        </w:tc>
+      </w:tr>
+      <w:tr>
+        <w:tc>
+          <w:tcPr>
+            <w:tcW w:w="4675" w:type="dxa"/>
+          </w:tcPr>
+          <w:p>
+            <w:r>
+              <w:t>permission</w:t>
+            </w:r>
+          </w:p>
+        </w:tc>
+        <w:tc>
+          <w:tcPr>
+            <w:tcW w:w="4675" w:type="dxa"/>
+          </w:tcPr>
+          <w:p>
+            <w:r>
+              <w:t>Describe all permission in the system</w:t>
+            </w:r>
+          </w:p>
+        </w:tc>
+      </w:tr>
+      <w:tr>
         <w:tc>
           <w:tcPr>
             <w:tcW w:w="4675" w:type="dxa"/>
             <w:shd w:val="clear" w:color="auto" w:fill="D0CECE" w:themeFill="background2" w:themeFillShade="E6"/>
           </w:tcPr>
           <w:p>
-            <w:r>
-              <w:t xml:space="preserve">Describe all </w:t>
-            </w:r>
-            <w:r>
-              <w:t xml:space="preserve">role </w:t>
-            </w:r>
-            <w:r>
-              <w:t xml:space="preserve"> in the system</w:t>
-            </w:r>
-          </w:p>
-        </w:tc>
-      </w:tr>
-      <w:tr>
-        <w:tc>
-          <w:tcPr>
-            <w:tcW w:w="4675" w:type="dxa"/>
-          </w:tcPr>
-          <w:p>
-            <w:r>
-              <w:t>permission</w:t>
-            </w:r>
-          </w:p>
-        </w:tc>
-        <w:tc>
-          <w:tcPr>
-            <w:tcW w:w="4675" w:type="dxa"/>
-          </w:tcPr>
-          <w:p>
-            <w:r>
-              <w:t>Describe all permission in the system</w:t>
-            </w:r>
-          </w:p>
-        </w:tc>
-      </w:tr>
-      <w:tr>
+            <w:proofErr w:type="spellStart"/>
+            <w:r>
+              <w:t>role_has_permission</w:t>
+            </w:r>
+            <w:proofErr w:type="spellEnd"/>
+          </w:p>
+        </w:tc>
         <w:tc>
           <w:tcPr>
             <w:tcW w:w="4675" w:type="dxa"/>
             <w:shd w:val="clear" w:color="auto" w:fill="D0CECE" w:themeFill="background2" w:themeFillShade="E6"/>
           </w:tcPr>
           <w:p>
-            <w:proofErr w:type="spellStart"/>
-            <w:r>
-              <w:t>role_has_permission</w:t>
-            </w:r>
-            <w:proofErr w:type="spellEnd"/>
-          </w:p>
-        </w:tc>
-        <w:tc>
-          <w:tcPr>
-            <w:tcW w:w="4675" w:type="dxa"/>
-            <w:shd w:val="clear" w:color="auto" w:fill="D0CECE" w:themeFill="background2" w:themeFillShade="E6"/>
-          </w:tcPr>
-          <w:p>
-            <w:r>
-              <w:t>Describe all role permission in the system</w:t>
+            <w:r>
+              <w:t>Describe all permission</w:t>
+            </w:r>
+            <w:r>
+              <w:t xml:space="preserve"> that link to a role</w:t>
+            </w:r>
+            <w:r>
+              <w:t xml:space="preserve"> in the system</w:t>
             </w:r>
           </w:p>
         </w:tc>
@@ -836,6 +820,9 @@
             <w:r>
               <w:t>status of user</w:t>
             </w:r>
+            <w:r>
+              <w:t xml:space="preserve"> (0: disabled, 1: active)</w:t>
+            </w:r>
           </w:p>
         </w:tc>
         <w:tc>
@@ -904,7 +891,7 @@
           </w:tcPr>
           <w:p>
             <w:r>
-              <w:t>timestamp</w:t>
+              <w:t>long</w:t>
             </w:r>
           </w:p>
         </w:tc>
@@ -954,7 +941,13 @@
           </w:tcPr>
           <w:p>
             <w:r>
-              <w:t>last login of user</w:t>
+              <w:t xml:space="preserve">last login </w:t>
+            </w:r>
+            <w:r>
+              <w:t xml:space="preserve">date </w:t>
+            </w:r>
+            <w:r>
+              <w:t>of user</w:t>
             </w:r>
           </w:p>
         </w:tc>
@@ -965,7 +958,7 @@
           </w:tcPr>
           <w:p>
             <w:r>
-              <w:t>timestamp</w:t>
+              <w:t>long</w:t>
             </w:r>
           </w:p>
         </w:tc>
@@ -1033,392 +1026,6 @@
         <w:tc>
           <w:tcPr>
             <w:tcW w:w="805" w:type="dxa"/>
-          </w:tcPr>
-          <w:p>
-            <w:r>
-              <w:t>No</w:t>
-            </w:r>
-          </w:p>
-        </w:tc>
-      </w:tr>
-      <w:tr>
-        <w:tc>
-          <w:tcPr>
-            <w:tcW w:w="1514" w:type="dxa"/>
-            <w:vMerge w:val="restart"/>
-            <w:shd w:val="clear" w:color="auto" w:fill="E7E6E6" w:themeFill="background2"/>
-          </w:tcPr>
-          <w:p>
-            <w:pPr>
-              <w:rPr>
-                <w:b/>
-              </w:rPr>
-            </w:pPr>
-            <w:r>
-              <w:rPr>
-                <w:b/>
-              </w:rPr>
-              <w:t>payment</w:t>
-            </w:r>
-          </w:p>
-        </w:tc>
-        <w:tc>
-          <w:tcPr>
-            <w:tcW w:w="1651" w:type="dxa"/>
-            <w:shd w:val="clear" w:color="auto" w:fill="E2EFD9" w:themeFill="accent6" w:themeFillTint="33"/>
-          </w:tcPr>
-          <w:p>
-            <w:r>
-              <w:t>id</w:t>
-            </w:r>
-          </w:p>
-        </w:tc>
-        <w:tc>
-          <w:tcPr>
-            <w:tcW w:w="3851" w:type="dxa"/>
-            <w:shd w:val="clear" w:color="auto" w:fill="E2EFD9" w:themeFill="accent6" w:themeFillTint="33"/>
-          </w:tcPr>
-          <w:p>
-            <w:r>
-              <w:t xml:space="preserve">Unique identifier of </w:t>
-            </w:r>
-            <w:r>
-              <w:t>payment</w:t>
-            </w:r>
-            <w:r>
-              <w:t>, auto increment.</w:t>
-            </w:r>
-          </w:p>
-        </w:tc>
-        <w:tc>
-          <w:tcPr>
-            <w:tcW w:w="1529" w:type="dxa"/>
-            <w:shd w:val="clear" w:color="auto" w:fill="E2EFD9" w:themeFill="accent6" w:themeFillTint="33"/>
-          </w:tcPr>
-          <w:p>
-            <w:proofErr w:type="spellStart"/>
-            <w:r>
-              <w:t>int</w:t>
-            </w:r>
-            <w:proofErr w:type="spellEnd"/>
-          </w:p>
-        </w:tc>
-        <w:tc>
-          <w:tcPr>
-            <w:tcW w:w="805" w:type="dxa"/>
-            <w:shd w:val="clear" w:color="auto" w:fill="E2EFD9" w:themeFill="accent6" w:themeFillTint="33"/>
-          </w:tcPr>
-          <w:p>
-            <w:r>
-              <w:t>No</w:t>
-            </w:r>
-          </w:p>
-        </w:tc>
-      </w:tr>
-      <w:tr>
-        <w:tc>
-          <w:tcPr>
-            <w:tcW w:w="1514" w:type="dxa"/>
-            <w:vMerge/>
-            <w:shd w:val="clear" w:color="auto" w:fill="E7E6E6" w:themeFill="background2"/>
-          </w:tcPr>
-          <w:p>
-            <w:pPr>
-              <w:rPr>
-                <w:b/>
-              </w:rPr>
-            </w:pPr>
-          </w:p>
-        </w:tc>
-        <w:tc>
-          <w:tcPr>
-            <w:tcW w:w="1651" w:type="dxa"/>
-          </w:tcPr>
-          <w:p>
-            <w:proofErr w:type="spellStart"/>
-            <w:r>
-              <w:t>paid_date</w:t>
-            </w:r>
-            <w:proofErr w:type="spellEnd"/>
-          </w:p>
-        </w:tc>
-        <w:tc>
-          <w:tcPr>
-            <w:tcW w:w="3851" w:type="dxa"/>
-          </w:tcPr>
-          <w:p>
-            <w:r>
-              <w:t>paid date of payment</w:t>
-            </w:r>
-          </w:p>
-        </w:tc>
-        <w:tc>
-          <w:tcPr>
-            <w:tcW w:w="1529" w:type="dxa"/>
-          </w:tcPr>
-          <w:p>
-            <w:r>
-              <w:t>timestamp</w:t>
-            </w:r>
-          </w:p>
-        </w:tc>
-        <w:tc>
-          <w:tcPr>
-            <w:tcW w:w="805" w:type="dxa"/>
-          </w:tcPr>
-          <w:p>
-            <w:r>
-              <w:t>No</w:t>
-            </w:r>
-          </w:p>
-        </w:tc>
-      </w:tr>
-      <w:tr>
-        <w:tc>
-          <w:tcPr>
-            <w:tcW w:w="1514" w:type="dxa"/>
-            <w:vMerge/>
-            <w:shd w:val="clear" w:color="auto" w:fill="E7E6E6" w:themeFill="background2"/>
-          </w:tcPr>
-          <w:p>
-            <w:pPr>
-              <w:rPr>
-                <w:b/>
-              </w:rPr>
-            </w:pPr>
-          </w:p>
-        </w:tc>
-        <w:tc>
-          <w:tcPr>
-            <w:tcW w:w="1651" w:type="dxa"/>
-            <w:shd w:val="clear" w:color="auto" w:fill="E2EFD9" w:themeFill="accent6" w:themeFillTint="33"/>
-          </w:tcPr>
-          <w:p>
-            <w:r>
-              <w:t>amount</w:t>
-            </w:r>
-          </w:p>
-        </w:tc>
-        <w:tc>
-          <w:tcPr>
-            <w:tcW w:w="3851" w:type="dxa"/>
-            <w:shd w:val="clear" w:color="auto" w:fill="E2EFD9" w:themeFill="accent6" w:themeFillTint="33"/>
-          </w:tcPr>
-          <w:p>
-            <w:r>
-              <w:t>amount of payment</w:t>
-            </w:r>
-          </w:p>
-        </w:tc>
-        <w:tc>
-          <w:tcPr>
-            <w:tcW w:w="1529" w:type="dxa"/>
-            <w:shd w:val="clear" w:color="auto" w:fill="E2EFD9" w:themeFill="accent6" w:themeFillTint="33"/>
-          </w:tcPr>
-          <w:p>
-            <w:r>
-              <w:t>double</w:t>
-            </w:r>
-          </w:p>
-        </w:tc>
-        <w:tc>
-          <w:tcPr>
-            <w:tcW w:w="805" w:type="dxa"/>
-            <w:shd w:val="clear" w:color="auto" w:fill="E2EFD9" w:themeFill="accent6" w:themeFillTint="33"/>
-          </w:tcPr>
-          <w:p>
-            <w:r>
-              <w:t>No</w:t>
-            </w:r>
-          </w:p>
-        </w:tc>
-      </w:tr>
-      <w:tr>
-        <w:tc>
-          <w:tcPr>
-            <w:tcW w:w="1514" w:type="dxa"/>
-            <w:vMerge/>
-            <w:shd w:val="clear" w:color="auto" w:fill="E7E6E6" w:themeFill="background2"/>
-          </w:tcPr>
-          <w:p>
-            <w:pPr>
-              <w:rPr>
-                <w:b/>
-              </w:rPr>
-            </w:pPr>
-          </w:p>
-        </w:tc>
-        <w:tc>
-          <w:tcPr>
-            <w:tcW w:w="1651" w:type="dxa"/>
-          </w:tcPr>
-          <w:p>
-            <w:proofErr w:type="spellStart"/>
-            <w:r>
-              <w:t>expired_date</w:t>
-            </w:r>
-            <w:proofErr w:type="spellEnd"/>
-          </w:p>
-        </w:tc>
-        <w:tc>
-          <w:tcPr>
-            <w:tcW w:w="3851" w:type="dxa"/>
-          </w:tcPr>
-          <w:p>
-            <w:r>
-              <w:t>expired date of payment</w:t>
-            </w:r>
-          </w:p>
-        </w:tc>
-        <w:tc>
-          <w:tcPr>
-            <w:tcW w:w="1529" w:type="dxa"/>
-          </w:tcPr>
-          <w:p>
-            <w:r>
-              <w:t>timestamp</w:t>
-            </w:r>
-          </w:p>
-        </w:tc>
-        <w:tc>
-          <w:tcPr>
-            <w:tcW w:w="805" w:type="dxa"/>
-          </w:tcPr>
-          <w:p>
-            <w:r>
-              <w:t>No</w:t>
-            </w:r>
-          </w:p>
-        </w:tc>
-      </w:tr>
-      <w:tr>
-        <w:tc>
-          <w:tcPr>
-            <w:tcW w:w="1514" w:type="dxa"/>
-            <w:vMerge/>
-            <w:shd w:val="clear" w:color="auto" w:fill="E7E6E6" w:themeFill="background2"/>
-          </w:tcPr>
-          <w:p>
-            <w:pPr>
-              <w:rPr>
-                <w:b/>
-              </w:rPr>
-            </w:pPr>
-          </w:p>
-        </w:tc>
-        <w:tc>
-          <w:tcPr>
-            <w:tcW w:w="1651" w:type="dxa"/>
-            <w:shd w:val="clear" w:color="auto" w:fill="E2EFD9" w:themeFill="accent6" w:themeFillTint="33"/>
-          </w:tcPr>
-          <w:p>
-            <w:proofErr w:type="spellStart"/>
-            <w:r>
-              <w:t>paypal_trans_id</w:t>
-            </w:r>
-            <w:proofErr w:type="spellEnd"/>
-          </w:p>
-        </w:tc>
-        <w:tc>
-          <w:tcPr>
-            <w:tcW w:w="3851" w:type="dxa"/>
-            <w:shd w:val="clear" w:color="auto" w:fill="E2EFD9" w:themeFill="accent6" w:themeFillTint="33"/>
-          </w:tcPr>
-          <w:p>
-            <w:proofErr w:type="spellStart"/>
-            <w:r>
-              <w:t>paypal</w:t>
-            </w:r>
-            <w:proofErr w:type="spellEnd"/>
-            <w:r>
-              <w:t xml:space="preserve"> transaction of payment</w:t>
-            </w:r>
-          </w:p>
-        </w:tc>
-        <w:tc>
-          <w:tcPr>
-            <w:tcW w:w="1529" w:type="dxa"/>
-            <w:shd w:val="clear" w:color="auto" w:fill="E2EFD9" w:themeFill="accent6" w:themeFillTint="33"/>
-          </w:tcPr>
-          <w:p>
-            <w:proofErr w:type="spellStart"/>
-            <w:r>
-              <w:t>varchar</w:t>
-            </w:r>
-            <w:proofErr w:type="spellEnd"/>
-            <w:r>
-              <w:t>(10)</w:t>
-            </w:r>
-          </w:p>
-        </w:tc>
-        <w:tc>
-          <w:tcPr>
-            <w:tcW w:w="805" w:type="dxa"/>
-            <w:shd w:val="clear" w:color="auto" w:fill="E2EFD9" w:themeFill="accent6" w:themeFillTint="33"/>
-          </w:tcPr>
-          <w:p>
-            <w:r>
-              <w:t>No</w:t>
-            </w:r>
-          </w:p>
-        </w:tc>
-      </w:tr>
-      <w:tr>
-        <w:tc>
-          <w:tcPr>
-            <w:tcW w:w="1514" w:type="dxa"/>
-            <w:vMerge/>
-            <w:shd w:val="clear" w:color="auto" w:fill="E7E6E6" w:themeFill="background2"/>
-          </w:tcPr>
-          <w:p>
-            <w:pPr>
-              <w:rPr>
-                <w:b/>
-              </w:rPr>
-            </w:pPr>
-          </w:p>
-        </w:tc>
-        <w:tc>
-          <w:tcPr>
-            <w:tcW w:w="1651" w:type="dxa"/>
-            <w:shd w:val="clear" w:color="auto" w:fill="FFFFFF" w:themeFill="background1"/>
-          </w:tcPr>
-          <w:p>
-            <w:proofErr w:type="spellStart"/>
-            <w:r>
-              <w:t>user_id</w:t>
-            </w:r>
-            <w:proofErr w:type="spellEnd"/>
-          </w:p>
-        </w:tc>
-        <w:tc>
-          <w:tcPr>
-            <w:tcW w:w="3851" w:type="dxa"/>
-            <w:shd w:val="clear" w:color="auto" w:fill="FFFFFF" w:themeFill="background1"/>
-          </w:tcPr>
-          <w:p>
-            <w:r>
-              <w:t>user of payment</w:t>
-            </w:r>
-          </w:p>
-        </w:tc>
-        <w:tc>
-          <w:tcPr>
-            <w:tcW w:w="1529" w:type="dxa"/>
-            <w:shd w:val="clear" w:color="auto" w:fill="FFFFFF" w:themeFill="background1"/>
-          </w:tcPr>
-          <w:p>
-            <w:proofErr w:type="spellStart"/>
-            <w:r>
-              <w:t>int</w:t>
-            </w:r>
-            <w:proofErr w:type="spellEnd"/>
-          </w:p>
-        </w:tc>
-        <w:tc>
-          <w:tcPr>
-            <w:tcW w:w="805" w:type="dxa"/>
-            <w:shd w:val="clear" w:color="auto" w:fill="FFFFFF" w:themeFill="background1"/>
           </w:tcPr>
           <w:p>
             <w:r>
@@ -1947,10 +1554,10 @@
           </w:tcPr>
           <w:p>
             <w:r>
-              <w:t xml:space="preserve">Unique identifier of </w:t>
-            </w:r>
-            <w:r>
-              <w:t>role permission</w:t>
+              <w:t>Unique identifier of</w:t>
+            </w:r>
+            <w:r>
+              <w:t xml:space="preserve"> a permission assigned to a role</w:t>
             </w:r>
             <w:r>
               <w:t>, auto increment</w:t>
@@ -1966,6 +1573,8 @@
             <w:r>
               <w:t>int</w:t>
             </w:r>
+            <w:bookmarkStart w:id="0" w:name="_GoBack"/>
+            <w:bookmarkEnd w:id="0"/>
             <w:proofErr w:type="spellEnd"/>
           </w:p>
         </w:tc>
@@ -2009,7 +1618,10 @@
           </w:tcPr>
           <w:p>
             <w:r>
-              <w:t>role of role permission</w:t>
+              <w:t xml:space="preserve">role </w:t>
+            </w:r>
+            <w:r>
+              <w:t>id</w:t>
             </w:r>
           </w:p>
         </w:tc>
@@ -2023,8 +1635,6 @@
             <w:r>
               <w:t>int</w:t>
             </w:r>
-            <w:bookmarkStart w:id="0" w:name="_GoBack"/>
-            <w:bookmarkEnd w:id="0"/>
             <w:proofErr w:type="spellEnd"/>
           </w:p>
         </w:tc>
@@ -2067,7 +1677,10 @@
           </w:tcPr>
           <w:p>
             <w:r>
-              <w:t>permission of role permission</w:t>
+              <w:t xml:space="preserve">permission </w:t>
+            </w:r>
+            <w:r>
+              <w:t xml:space="preserve">id </w:t>
             </w:r>
           </w:p>
         </w:tc>

</xml_diff>